<commit_message>
Reviewed and Accepted changes
</commit_message>
<xml_diff>
--- a/Submission/Submission Check List.docx
+++ b/Submission/Submission Check List.docx
@@ -46,6 +46,12 @@
         </w:rPr>
         <w:t>Report Document</w:t>
       </w:r>
+      <w:r>
+        <w:rPr>
+          <w:lang w:val="en-AU"/>
+        </w:rPr>
+        <w:t>- Signed by all members</w:t>
+      </w:r>
     </w:p>
     <w:p>
       <w:pPr>
@@ -82,8 +88,6 @@
         </w:rPr>
         <w:t>Code- Release v3</w:t>
       </w:r>
-      <w:bookmarkStart w:id="0" w:name="_GoBack"/>
-      <w:bookmarkEnd w:id="0"/>
     </w:p>
     <w:p>
       <w:pPr>
@@ -100,39 +104,16 @@
         <w:rPr>
           <w:lang w:val="en-AU"/>
         </w:rPr>
-        <w:t>Presentation</w:t>
+        <w:t>Presentatio</w:t>
       </w:r>
       <w:r>
         <w:rPr>
           <w:lang w:val="en-AU"/>
         </w:rPr>
-        <w:t>-</w:t>
+        <w:t>n</w:t>
       </w:r>
-      <w:r>
-        <w:t xml:space="preserve"> </w:t>
-      </w:r>
-      <w:r>
-        <w:t xml:space="preserve">If over sized </w:t>
-      </w:r>
-      <w:r>
-        <w:rPr>
-          <w:lang w:val="en-AU"/>
-        </w:rPr>
-        <w:t xml:space="preserve">should upload it to a cloud or YouTube and submit a </w:t>
-      </w:r>
-      <w:r>
-        <w:rPr>
-          <w:color w:val="FF0000"/>
-          <w:lang w:val="en-AU"/>
-        </w:rPr>
-        <w:t xml:space="preserve">.txt </w:t>
-      </w:r>
-      <w:r>
-        <w:rPr>
-          <w:lang w:val="en-AU"/>
-        </w:rPr>
-        <w:t>with the hyperlink to access the file</w:t>
-      </w:r>
+      <w:bookmarkStart w:id="0" w:name="_GoBack"/>
+      <w:bookmarkEnd w:id="0"/>
     </w:p>
     <w:sectPr>
       <w:pgSz w:w="12240" w:h="15840"/>

</xml_diff>